<commit_message>
agregar ER con relaciones
</commit_message>
<xml_diff>
--- a/Documentos Entrega 1/Recursos Tecnicos.docx
+++ b/Documentos Entrega 1/Recursos Tecnicos.docx
@@ -147,7 +147,13 @@
         <w:t xml:space="preserve"> Composer es una aplicación creada en PHP que permite realizar la instalación de dependencias o paquetes de PHP de manera rápida y sencilla a través de una interfaz de línea de comandos. Es necesaria para la instalación del Framework Laravel</w:t>
       </w:r>
       <w:r>
-        <w:t>. La versión mas reciente de la aplicación de consola (v 1.10.7) puede ser obtenida a través del siguiente enlace:</w:t>
+        <w:t xml:space="preserve">. La versión </w:t>
+      </w:r>
+      <w:r>
+        <w:t>más</w:t>
+      </w:r>
+      <w:r>
+        <w:t xml:space="preserve"> reciente de la aplicación de consola (v 1.10.7) puede ser obtenida a través del siguiente enlace:</w:t>
       </w:r>
     </w:p>
     <w:p>
@@ -206,7 +212,29 @@
         <w:t>Node.js 12.16.1 o superior:</w:t>
       </w:r>
       <w:r>
-        <w:t xml:space="preserve"> Node.js es una aplicación construida en JavaScript que es utilizada principalmente para la instalación de dependencias o paquetes de JavaScript a través de su instalador que viene incluido en la instalación denominado Node Package Manager o NPM. La versión mas reciente (v 12.16.1) puede ser obtenida a través del siguiente enlace:</w:t>
+        <w:t xml:space="preserve"> Node.js es una aplicación construida en JavaScript que es utilizada principalmente para la instalación de dependencias o paquetes de JavaScript a través de su instalador que viene incluido en la instalación denominado </w:t>
+      </w:r>
+      <w:proofErr w:type="spellStart"/>
+      <w:r>
+        <w:t>Node</w:t>
+      </w:r>
+      <w:proofErr w:type="spellEnd"/>
+      <w:r>
+        <w:t xml:space="preserve"> </w:t>
+      </w:r>
+      <w:proofErr w:type="spellStart"/>
+      <w:r>
+        <w:t>Package</w:t>
+      </w:r>
+      <w:proofErr w:type="spellEnd"/>
+      <w:r>
+        <w:t xml:space="preserve"> Manager o NPM. La versión </w:t>
+      </w:r>
+      <w:r>
+        <w:t>más</w:t>
+      </w:r>
+      <w:r>
+        <w:t xml:space="preserve"> reciente (v 12.16.1) puede ser obtenida a través del siguiente enlace:</w:t>
       </w:r>
     </w:p>
     <w:p>
@@ -355,7 +383,15 @@
         <w:t>PostgreSQL 12.2:</w:t>
       </w:r>
       <w:r>
-        <w:t xml:space="preserve"> Es un manejador de bases de datos relacionales SQL de código abierto y gratuito, el cual incluye dos herramientas en la instalación para la gestión de las bases de datos, estas son PgAdmin para gestión a nivel de interfaz gráfica y PostgreSQL Shell para gestión a través de consola de comandos. La versión utilizada (v 12.2) se puede obtener a través del siguiente enlace:</w:t>
+        <w:t xml:space="preserve"> Es un manejador de bases de datos relacionales SQL de código abierto y gratuito, el cual incluye dos herramientas en la instalación para la gestión de las bases de datos, estas son </w:t>
+      </w:r>
+      <w:proofErr w:type="spellStart"/>
+      <w:r>
+        <w:t>PgAdmin</w:t>
+      </w:r>
+      <w:proofErr w:type="spellEnd"/>
+      <w:r>
+        <w:t xml:space="preserve"> para gestión a nivel de interfaz gráfica y PostgreSQL Shell para gestión a través de consola de comandos. La versión utilizada (v 12.2) se puede obtener a través del siguiente enlace:</w:t>
       </w:r>
     </w:p>
     <w:p>
@@ -454,7 +490,15 @@
         <w:t>Visual Studio Code (versión más reciente):</w:t>
       </w:r>
       <w:r>
-        <w:t xml:space="preserve"> Es un editor de código fuente desarrollado por Microsoft que tiene amplia funcionalidad y soporta casi todos los lenguajes de programación que existen actualmente. Consta de muchos plugins que facilitan la programación y escritura. La versión mas reciente se puede obtener a través del siguiente enlace:</w:t>
+        <w:t xml:space="preserve"> Es un editor de código fuente desarrollado por Microsoft que tiene amplia funcionalidad y soporta casi todos los lenguajes de programación que existen actualmente. Consta de muchos plugins que facilitan la programación y escritura. La versión </w:t>
+      </w:r>
+      <w:proofErr w:type="spellStart"/>
+      <w:r>
+        <w:t>mas</w:t>
+      </w:r>
+      <w:proofErr w:type="spellEnd"/>
+      <w:r>
+        <w:t xml:space="preserve"> reciente se puede obtener a través del siguiente enlace:</w:t>
       </w:r>
     </w:p>
     <w:p>
@@ -567,13 +611,23 @@
           <w:u w:val="single"/>
         </w:rPr>
       </w:pPr>
+      <w:proofErr w:type="spellStart"/>
       <w:r>
         <w:rPr>
           <w:b/>
           <w:bCs/>
           <w:color w:val="000000" w:themeColor="text1"/>
         </w:rPr>
-        <w:t>Vetur:</w:t>
+        <w:t>Vetur</w:t>
+      </w:r>
+      <w:proofErr w:type="spellEnd"/>
+      <w:r>
+        <w:rPr>
+          <w:b/>
+          <w:bCs/>
+          <w:color w:val="000000" w:themeColor="text1"/>
+        </w:rPr>
+        <w:t>:</w:t>
       </w:r>
       <w:r>
         <w:rPr>
@@ -836,7 +890,25 @@
                                 <w:bCs/>
                                 <w:lang w:val="en-US"/>
                               </w:rPr>
-                              <w:t>composer global require laravel/installer</w:t>
+                              <w:t xml:space="preserve">composer global require </w:t>
+                            </w:r>
+                            <w:proofErr w:type="spellStart"/>
+                            <w:r>
+                              <w:rPr>
+                                <w:b/>
+                                <w:bCs/>
+                                <w:lang w:val="en-US"/>
+                              </w:rPr>
+                              <w:t>laravel</w:t>
+                            </w:r>
+                            <w:proofErr w:type="spellEnd"/>
+                            <w:r>
+                              <w:rPr>
+                                <w:b/>
+                                <w:bCs/>
+                                <w:lang w:val="en-US"/>
+                              </w:rPr>
+                              <w:t>/installer</w:t>
                             </w:r>
                           </w:p>
                           <w:p>
@@ -886,7 +958,25 @@
                           <w:bCs/>
                           <w:lang w:val="en-US"/>
                         </w:rPr>
-                        <w:t>composer global require laravel/installer</w:t>
+                        <w:t xml:space="preserve">composer global require </w:t>
+                      </w:r>
+                      <w:proofErr w:type="spellStart"/>
+                      <w:r>
+                        <w:rPr>
+                          <w:b/>
+                          <w:bCs/>
+                          <w:lang w:val="en-US"/>
+                        </w:rPr>
+                        <w:t>laravel</w:t>
+                      </w:r>
+                      <w:proofErr w:type="spellEnd"/>
+                      <w:r>
+                        <w:rPr>
+                          <w:b/>
+                          <w:bCs/>
+                          <w:lang w:val="en-US"/>
+                        </w:rPr>
+                        <w:t>/installer</w:t>
                       </w:r>
                     </w:p>
                     <w:p>
@@ -998,13 +1088,23 @@
                                 <w:lang w:val="en-US"/>
                               </w:rPr>
                             </w:pPr>
+                            <w:proofErr w:type="spellStart"/>
                             <w:r>
                               <w:rPr>
                                 <w:b/>
                                 <w:bCs/>
                                 <w:lang w:val="en-US"/>
                               </w:rPr>
-                              <w:t>npm install</w:t>
+                              <w:t>npm</w:t>
+                            </w:r>
+                            <w:proofErr w:type="spellEnd"/>
+                            <w:r>
+                              <w:rPr>
+                                <w:b/>
+                                <w:bCs/>
+                                <w:lang w:val="en-US"/>
+                              </w:rPr>
+                              <w:t xml:space="preserve"> install</w:t>
                             </w:r>
                           </w:p>
                           <w:p>
@@ -1022,8 +1122,18 @@
                                 <w:bCs/>
                                 <w:lang w:val="en-US"/>
                               </w:rPr>
-                              <w:t>composer install</w:t>
+                              <w:t xml:space="preserve">composer </w:t>
                             </w:r>
+                            <w:proofErr w:type="gramStart"/>
+                            <w:r>
+                              <w:rPr>
+                                <w:b/>
+                                <w:bCs/>
+                                <w:lang w:val="en-US"/>
+                              </w:rPr>
+                              <w:t>install</w:t>
+                            </w:r>
+                            <w:proofErr w:type="gramEnd"/>
                           </w:p>
                         </w:txbxContent>
                       </wps:txbx>
@@ -1056,13 +1166,23 @@
                           <w:lang w:val="en-US"/>
                         </w:rPr>
                       </w:pPr>
+                      <w:proofErr w:type="spellStart"/>
                       <w:r>
                         <w:rPr>
                           <w:b/>
                           <w:bCs/>
                           <w:lang w:val="en-US"/>
                         </w:rPr>
-                        <w:t>npm install</w:t>
+                        <w:t>npm</w:t>
+                      </w:r>
+                      <w:proofErr w:type="spellEnd"/>
+                      <w:r>
+                        <w:rPr>
+                          <w:b/>
+                          <w:bCs/>
+                          <w:lang w:val="en-US"/>
+                        </w:rPr>
+                        <w:t xml:space="preserve"> install</w:t>
                       </w:r>
                     </w:p>
                     <w:p>
@@ -1080,8 +1200,18 @@
                           <w:bCs/>
                           <w:lang w:val="en-US"/>
                         </w:rPr>
-                        <w:t>composer install</w:t>
+                        <w:t xml:space="preserve">composer </w:t>
                       </w:r>
+                      <w:proofErr w:type="gramStart"/>
+                      <w:r>
+                        <w:rPr>
+                          <w:b/>
+                          <w:bCs/>
+                          <w:lang w:val="en-US"/>
+                        </w:rPr>
+                        <w:t>install</w:t>
+                      </w:r>
+                      <w:proofErr w:type="gramEnd"/>
                     </w:p>
                   </w:txbxContent>
                 </v:textbox>
@@ -2588,6 +2718,7 @@
   <w:style w:type="character" w:default="1" w:styleId="DefaultParagraphFont">
     <w:name w:val="Default Paragraph Font"/>
     <w:uiPriority w:val="1"/>
+    <w:semiHidden/>
     <w:unhideWhenUsed/>
   </w:style>
   <w:style w:type="table" w:default="1" w:styleId="TableNormal">

</xml_diff>